<commit_message>
Alterações sem significado ao documento de Modelo de Tipos e Entidades (schema em vez de squema) Inicio da criação do documento relativo a Environments
</commit_message>
<xml_diff>
--- a/Documentação/1 - Dicionário de Dados/2. Modelo de Tipos.docx
+++ b/Documentação/1 - Dicionário de Dados/2. Modelo de Tipos.docx
@@ -11743,7 +11743,15 @@
           <w:sz w:val="28"/>
         </w:rPr>
         <w:lastRenderedPageBreak/>
-        <w:t xml:space="preserve">.: XML Squema  - </w:t>
+        <w:t>.: XML Sch</w:t>
+      </w:r>
+      <w:r>
+        <w:rPr>
+          <w:rFonts w:ascii="Calibri" w:hAnsi="Calibri" w:cs="Courier New"/>
+          <w:b/>
+          <w:sz w:val="28"/>
+        </w:rPr>
+        <w:t xml:space="preserve">ema  - </w:t>
       </w:r>
       <w:r>
         <w:rPr>
@@ -11929,7 +11937,15 @@
           <w:i/>
           <w:sz w:val="22"/>
         </w:rPr>
-        <w:t>squema</w:t>
+        <w:t>sch</w:t>
+      </w:r>
+      <w:r>
+        <w:rPr>
+          <w:rFonts w:ascii="Calibri" w:hAnsi="Calibri" w:cs="Courier New"/>
+          <w:i/>
+          <w:sz w:val="22"/>
+        </w:rPr>
+        <w:t>ema</w:t>
       </w:r>
       <w:r>
         <w:rPr>
@@ -15994,7 +16010,6 @@
           <w:color w:val="0000FF"/>
           <w:sz w:val="20"/>
           <w:szCs w:val="20"/>
-          <w:lang w:val="en-US"/>
         </w:rPr>
       </w:pPr>
     </w:p>
@@ -16010,7 +16025,6 @@
           <w:sz w:val="20"/>
           <w:szCs w:val="20"/>
           <w:highlight w:val="white"/>
-          <w:lang w:val="en-US"/>
         </w:rPr>
       </w:pPr>
       <w:r>
@@ -16050,11 +16064,9 @@
           <w:sz w:val="20"/>
           <w:szCs w:val="20"/>
           <w:highlight w:val="white"/>
-          <w:lang w:val="en-US"/>
         </w:rPr>
         <w:t>&lt;</w:t>
       </w:r>
-      <w:proofErr w:type="spellStart"/>
       <w:r>
         <w:rPr>
           <w:rFonts w:ascii="Arial" w:hAnsi="Arial" w:cs="Arial"/>
@@ -16062,24 +16074,9 @@
           <w:sz w:val="20"/>
           <w:szCs w:val="20"/>
           <w:highlight w:val="white"/>
-          <w:lang w:val="en-US"/>
-        </w:rPr>
-        <w:t>xs</w:t>
-      </w:r>
-      <w:proofErr w:type="gramStart"/>
-      <w:r>
-        <w:rPr>
-          <w:rFonts w:ascii="Arial" w:hAnsi="Arial" w:cs="Arial"/>
-          <w:color w:val="800000"/>
-          <w:sz w:val="20"/>
-          <w:szCs w:val="20"/>
-          <w:highlight w:val="white"/>
-          <w:lang w:val="en-US"/>
-        </w:rPr>
-        <w:t>:element</w:t>
-      </w:r>
-      <w:proofErr w:type="spellEnd"/>
-      <w:proofErr w:type="gramEnd"/>
+        </w:rPr>
+        <w:t>xs:element</w:t>
+      </w:r>
       <w:r>
         <w:rPr>
           <w:rFonts w:ascii="Arial" w:hAnsi="Arial" w:cs="Arial"/>
@@ -16087,7 +16084,6 @@
           <w:sz w:val="20"/>
           <w:szCs w:val="20"/>
           <w:highlight w:val="white"/>
-          <w:lang w:val="en-US"/>
         </w:rPr>
         <w:t xml:space="preserve"> name</w:t>
       </w:r>
@@ -16098,23 +16094,19 @@
           <w:sz w:val="20"/>
           <w:szCs w:val="20"/>
           <w:highlight w:val="white"/>
-          <w:lang w:val="en-US"/>
         </w:rPr>
         <w:t>="</w:t>
       </w:r>
-      <w:proofErr w:type="spellStart"/>
-      <w:r>
-        <w:rPr>
-          <w:rFonts w:ascii="Arial" w:hAnsi="Arial" w:cs="Arial"/>
-          <w:color w:val="000000"/>
-          <w:sz w:val="20"/>
-          <w:szCs w:val="20"/>
-          <w:highlight w:val="white"/>
-          <w:lang w:val="en-US"/>
+      <w:r>
+        <w:rPr>
+          <w:rFonts w:ascii="Arial" w:hAnsi="Arial" w:cs="Arial"/>
+          <w:color w:val="000000"/>
+          <w:sz w:val="20"/>
+          <w:szCs w:val="20"/>
+          <w:highlight w:val="white"/>
         </w:rPr>
         <w:t>userTypes</w:t>
       </w:r>
-      <w:proofErr w:type="spellEnd"/>
       <w:r>
         <w:rPr>
           <w:rFonts w:ascii="Arial" w:hAnsi="Arial" w:cs="Arial"/>
@@ -16122,7 +16114,6 @@
           <w:sz w:val="20"/>
           <w:szCs w:val="20"/>
           <w:highlight w:val="white"/>
-          <w:lang w:val="en-US"/>
         </w:rPr>
         <w:t>"</w:t>
       </w:r>
@@ -16133,7 +16124,6 @@
           <w:sz w:val="20"/>
           <w:szCs w:val="20"/>
           <w:highlight w:val="white"/>
-          <w:lang w:val="en-US"/>
         </w:rPr>
         <w:t xml:space="preserve"> type</w:t>
       </w:r>
@@ -16144,23 +16134,19 @@
           <w:sz w:val="20"/>
           <w:szCs w:val="20"/>
           <w:highlight w:val="white"/>
-          <w:lang w:val="en-US"/>
         </w:rPr>
         <w:t>="</w:t>
       </w:r>
-      <w:proofErr w:type="spellStart"/>
-      <w:r>
-        <w:rPr>
-          <w:rFonts w:ascii="Arial" w:hAnsi="Arial" w:cs="Arial"/>
-          <w:color w:val="000000"/>
-          <w:sz w:val="20"/>
-          <w:szCs w:val="20"/>
-          <w:highlight w:val="white"/>
-          <w:lang w:val="en-US"/>
+      <w:r>
+        <w:rPr>
+          <w:rFonts w:ascii="Arial" w:hAnsi="Arial" w:cs="Arial"/>
+          <w:color w:val="000000"/>
+          <w:sz w:val="20"/>
+          <w:szCs w:val="20"/>
+          <w:highlight w:val="white"/>
         </w:rPr>
         <w:t>t_userType</w:t>
       </w:r>
-      <w:proofErr w:type="spellEnd"/>
       <w:r>
         <w:rPr>
           <w:rFonts w:ascii="Arial" w:hAnsi="Arial" w:cs="Arial"/>
@@ -16168,7 +16154,6 @@
           <w:sz w:val="20"/>
           <w:szCs w:val="20"/>
           <w:highlight w:val="white"/>
-          <w:lang w:val="en-US"/>
         </w:rPr>
         <w:t>"&gt;</w:t>
       </w:r>
@@ -16195,7 +16180,6 @@
           <w:sz w:val="20"/>
           <w:szCs w:val="20"/>
           <w:highlight w:val="white"/>
-          <w:lang w:val="en-US"/>
         </w:rPr>
         <w:tab/>
       </w:r>
@@ -16206,7 +16190,6 @@
           <w:sz w:val="20"/>
           <w:szCs w:val="20"/>
           <w:highlight w:val="white"/>
-          <w:lang w:val="en-US"/>
         </w:rPr>
         <w:tab/>
       </w:r>
@@ -16217,7 +16200,6 @@
           <w:sz w:val="20"/>
           <w:szCs w:val="20"/>
           <w:highlight w:val="white"/>
-          <w:lang w:val="en-US"/>
         </w:rPr>
         <w:tab/>
       </w:r>
@@ -16228,7 +16210,6 @@
           <w:sz w:val="20"/>
           <w:szCs w:val="20"/>
           <w:highlight w:val="white"/>
-          <w:lang w:val="en-US"/>
         </w:rPr>
         <w:tab/>
       </w:r>

</xml_diff>